<commit_message>
updated github flow doc
</commit_message>
<xml_diff>
--- a/supplement/Notes about github flow.docx
+++ b/supplement/Notes about github flow.docx
@@ -15,15 +15,7 @@
     </w:p>
     <w:p>
       <w:r>
-        <w:t xml:space="preserve">2. CHROME Have the project lead create a repo in their </w:t>
-      </w:r>
-      <w:proofErr w:type="spellStart"/>
-      <w:r>
-        <w:t>github</w:t>
-      </w:r>
-      <w:proofErr w:type="spellEnd"/>
-      <w:r>
-        <w:t>.</w:t>
+        <w:t>2. CHROME Have the project lead create a repo in their github.</w:t>
       </w:r>
     </w:p>
     <w:p>
@@ -33,44 +25,12 @@
     </w:p>
     <w:p>
       <w:r>
-        <w:t xml:space="preserve">4. Partners navigate to the lead's </w:t>
-      </w:r>
-      <w:proofErr w:type="spellStart"/>
-      <w:r>
-        <w:t>github</w:t>
-      </w:r>
-      <w:proofErr w:type="spellEnd"/>
-      <w:r>
-        <w:t xml:space="preserve"> and "fork" the repo.</w:t>
-      </w:r>
-    </w:p>
-    <w:p>
-      <w:r>
-        <w:t xml:space="preserve">5. Navigate to your own </w:t>
-      </w:r>
-      <w:proofErr w:type="spellStart"/>
-      <w:r>
-        <w:t>github</w:t>
-      </w:r>
-      <w:proofErr w:type="spellEnd"/>
-      <w:r>
-        <w:t xml:space="preserve">, you should see this fork in your </w:t>
-      </w:r>
-      <w:proofErr w:type="spellStart"/>
-      <w:r>
-        <w:t>github</w:t>
-      </w:r>
-      <w:proofErr w:type="spellEnd"/>
-      <w:r>
-        <w:t xml:space="preserve"> </w:t>
-      </w:r>
-      <w:proofErr w:type="spellStart"/>
-      <w:r>
-        <w:t>ui</w:t>
-      </w:r>
-      <w:proofErr w:type="spellEnd"/>
-      <w:r>
-        <w:t>.</w:t>
+        <w:t>4. Partners navigate to the lead's github and "fork" the repo.</w:t>
+      </w:r>
+    </w:p>
+    <w:p>
+      <w:r>
+        <w:t>5. Navigate to your own github, you should see this fork in your github ui.</w:t>
       </w:r>
     </w:p>
     <w:p>
@@ -85,28 +45,12 @@
     </w:p>
     <w:p>
       <w:r>
-        <w:t xml:space="preserve">8. Navigate to your forked version of the repository (your profile in </w:t>
-      </w:r>
-      <w:proofErr w:type="spellStart"/>
-      <w:r>
-        <w:t>github</w:t>
-      </w:r>
-      <w:proofErr w:type="spellEnd"/>
-      <w:r>
-        <w:t>), you should see a "Create Pull Request" button. Click this.</w:t>
-      </w:r>
-    </w:p>
-    <w:p>
-      <w:r>
-        <w:t>9. Ensure that the pull request is of your branch compared to the lead's master branch. (</w:t>
-      </w:r>
-      <w:proofErr w:type="gramStart"/>
-      <w:r>
-        <w:t>should</w:t>
-      </w:r>
-      <w:proofErr w:type="gramEnd"/>
-      <w:r>
-        <w:t xml:space="preserve"> happen automatically)</w:t>
+        <w:t>8. Navigate to your forked version of the repository (your profile in github), you should see a "Create Pull Request" button. Click this.</w:t>
+      </w:r>
+    </w:p>
+    <w:p>
+      <w:r>
+        <w:t>9. Ensure that the pull request is of your branch compared to the lead's master branch. (should happen automatically)</w:t>
       </w:r>
     </w:p>
     <w:p>
@@ -134,15 +78,7 @@
     </w:p>
     <w:p>
       <w:r>
-        <w:t xml:space="preserve">2. Have the project lead create a repo in their </w:t>
-      </w:r>
-      <w:proofErr w:type="spellStart"/>
-      <w:r>
-        <w:t>github</w:t>
-      </w:r>
-      <w:proofErr w:type="spellEnd"/>
-      <w:r>
-        <w:t>.</w:t>
+        <w:t>2. Have the project lead create a repo in their github.</w:t>
       </w:r>
     </w:p>
     <w:p>
@@ -152,15 +88,7 @@
     </w:p>
     <w:p>
       <w:r>
-        <w:t xml:space="preserve">4. Project lead navigates to "Collaborators" inside new repo and adds partners by </w:t>
-      </w:r>
-      <w:proofErr w:type="spellStart"/>
-      <w:r>
-        <w:t>github</w:t>
-      </w:r>
-      <w:proofErr w:type="spellEnd"/>
-      <w:r>
-        <w:t xml:space="preserve"> user name.</w:t>
+        <w:t>4. Project lead navigates to "Collaborators" inside new repo and adds partners by github user name.</w:t>
       </w:r>
     </w:p>
     <w:p>
@@ -175,31 +103,7 @@
     </w:p>
     <w:p>
       <w:r>
-        <w:t xml:space="preserve">7. Navigate to lead projects' </w:t>
-      </w:r>
-      <w:proofErr w:type="spellStart"/>
-      <w:r>
-        <w:t>github</w:t>
-      </w:r>
-      <w:proofErr w:type="spellEnd"/>
-      <w:r>
-        <w:t xml:space="preserve"> (your leads' </w:t>
-      </w:r>
-      <w:proofErr w:type="spellStart"/>
-      <w:r>
-        <w:t>github</w:t>
-      </w:r>
-      <w:proofErr w:type="spellEnd"/>
-      <w:r>
-        <w:t xml:space="preserve"> profile in </w:t>
-      </w:r>
-      <w:proofErr w:type="spellStart"/>
-      <w:r>
-        <w:t>github</w:t>
-      </w:r>
-      <w:proofErr w:type="spellEnd"/>
-      <w:r>
-        <w:t>) you should see a "Create Pull Request" button. Click this.</w:t>
+        <w:t>7. Navigate to lead projects' github (your leads' github profile in github) you should see a "Create Pull Request" button. Click this.</w:t>
       </w:r>
     </w:p>
     <w:p>
@@ -227,28 +131,12 @@
     </w:p>
     <w:p>
       <w:r>
-        <w:t xml:space="preserve"> - `</w:t>
-      </w:r>
-      <w:proofErr w:type="spellStart"/>
-      <w:r>
-        <w:t>git</w:t>
-      </w:r>
-      <w:proofErr w:type="spellEnd"/>
-      <w:r>
-        <w:t xml:space="preserve"> checkout master`</w:t>
-      </w:r>
-    </w:p>
-    <w:p>
-      <w:r>
-        <w:t xml:space="preserve"> - `</w:t>
-      </w:r>
-      <w:proofErr w:type="spellStart"/>
-      <w:r>
-        <w:t>git</w:t>
-      </w:r>
-      <w:proofErr w:type="spellEnd"/>
-      <w:r>
-        <w:t xml:space="preserve"> pull`</w:t>
+        <w:t xml:space="preserve"> - `git checkout master`</w:t>
+      </w:r>
+    </w:p>
+    <w:p>
+      <w:r>
+        <w:t xml:space="preserve"> - `git pull`</w:t>
       </w:r>
     </w:p>
     <w:p>
@@ -258,36 +146,12 @@
     </w:p>
     <w:p>
       <w:r>
-        <w:t xml:space="preserve"> - `</w:t>
-      </w:r>
-      <w:proofErr w:type="spellStart"/>
-      <w:r>
-        <w:t>git</w:t>
-      </w:r>
-      <w:proofErr w:type="spellEnd"/>
-      <w:r>
-        <w:t xml:space="preserve"> checkout -b &lt;</w:t>
-      </w:r>
-      <w:proofErr w:type="spellStart"/>
-      <w:r>
-        <w:t>branch_name</w:t>
-      </w:r>
-      <w:proofErr w:type="spellEnd"/>
-      <w:r>
-        <w:t>&gt;`</w:t>
-      </w:r>
-    </w:p>
-    <w:p>
-      <w:r>
-        <w:t xml:space="preserve"> - Example: `</w:t>
-      </w:r>
-      <w:proofErr w:type="spellStart"/>
-      <w:r>
-        <w:t>git</w:t>
-      </w:r>
-      <w:proofErr w:type="spellEnd"/>
-      <w:r>
-        <w:t xml:space="preserve"> checkout -b feature-add-firebase`</w:t>
+        <w:t xml:space="preserve"> - `git checkout -b &lt;branch_name&gt;`</w:t>
+      </w:r>
+    </w:p>
+    <w:p>
+      <w:r>
+        <w:t xml:space="preserve"> - Example: `git checkout -b feature-add-firebase`</w:t>
       </w:r>
     </w:p>
     <w:p>
@@ -302,46 +166,17 @@
     </w:p>
     <w:p>
       <w:r>
-        <w:t xml:space="preserve"> - `</w:t>
-      </w:r>
-      <w:proofErr w:type="spellStart"/>
-      <w:r>
-        <w:t>git</w:t>
-      </w:r>
-      <w:proofErr w:type="spellEnd"/>
-      <w:r>
-        <w:t xml:space="preserve"> </w:t>
-      </w:r>
-      <w:proofErr w:type="gramStart"/>
-      <w:r>
-        <w:t>add .`</w:t>
-      </w:r>
-      <w:proofErr w:type="gramEnd"/>
-    </w:p>
-    <w:p>
-      <w:r>
-        <w:t xml:space="preserve"> - `</w:t>
-      </w:r>
-      <w:proofErr w:type="spellStart"/>
-      <w:r>
-        <w:t>git</w:t>
-      </w:r>
-      <w:proofErr w:type="spellEnd"/>
-      <w:r>
-        <w:t xml:space="preserve"> commit -m "a message that makes sense"`</w:t>
-      </w:r>
-    </w:p>
-    <w:p>
-      <w:r>
-        <w:t xml:space="preserve"> - `</w:t>
-      </w:r>
-      <w:proofErr w:type="spellStart"/>
-      <w:r>
-        <w:t>git</w:t>
-      </w:r>
-      <w:proofErr w:type="spellEnd"/>
-      <w:r>
-        <w:t xml:space="preserve"> push origin feature-add-firebase`</w:t>
+        <w:t xml:space="preserve"> - `git add .`</w:t>
+      </w:r>
+    </w:p>
+    <w:p>
+      <w:r>
+        <w:t xml:space="preserve"> - `git commit -m "a message that makes sense"`</w:t>
+      </w:r>
+    </w:p>
+    <w:p>
+      <w:r>
+        <w:t xml:space="preserve"> - `git push origin feature-add-firebase`</w:t>
       </w:r>
     </w:p>
     <w:p/>
@@ -356,65 +191,46 @@
     </w:p>
     <w:p>
       <w:r>
-        <w:t>To go back to a branch, use `</w:t>
-      </w:r>
-      <w:proofErr w:type="spellStart"/>
-      <w:r>
-        <w:t>git</w:t>
-      </w:r>
-      <w:proofErr w:type="spellEnd"/>
-      <w:r>
-        <w:t xml:space="preserve"> checkout name-of-branch`</w:t>
-      </w:r>
-    </w:p>
-    <w:p>
-      <w:r>
-        <w:t>Use `</w:t>
-      </w:r>
-      <w:proofErr w:type="spellStart"/>
-      <w:r>
-        <w:t>git</w:t>
-      </w:r>
-      <w:proofErr w:type="spellEnd"/>
-      <w:r>
-        <w:t xml:space="preserve"> pull` to pull down all the changes from </w:t>
-      </w:r>
-      <w:proofErr w:type="spellStart"/>
-      <w:r>
-        <w:t>github</w:t>
-      </w:r>
-      <w:proofErr w:type="spellEnd"/>
-      <w:r>
-        <w:t xml:space="preserve"> onto your computer.</w:t>
-      </w:r>
-    </w:p>
-    <w:p>
-      <w:r>
-        <w:t>While on your branch, use `</w:t>
-      </w:r>
-      <w:proofErr w:type="spellStart"/>
-      <w:r>
-        <w:t>git</w:t>
-      </w:r>
-      <w:proofErr w:type="spellEnd"/>
-      <w:r>
-        <w:t xml:space="preserve"> merge master` to merge changes on the master branch (local) to your current branch (local).</w:t>
+        <w:t>To go back to a branch, use `git checkout name-of-branch`</w:t>
+      </w:r>
+    </w:p>
+    <w:p>
+      <w:r>
+        <w:t>Use `git pull` to pull down all the changes from github onto your computer.</w:t>
+      </w:r>
+    </w:p>
+    <w:p>
+      <w:r>
+        <w:t>While on your branch, use `git merge master` to merge changes on the master branch (local) to your current branch (local).</w:t>
       </w:r>
       <w:r>
         <w:t xml:space="preserve"> </w:t>
       </w:r>
     </w:p>
     <w:p>
-      <w:proofErr w:type="spellStart"/>
-      <w:proofErr w:type="gramStart"/>
-      <w:r>
-        <w:t>git</w:t>
-      </w:r>
-      <w:proofErr w:type="spellEnd"/>
-      <w:proofErr w:type="gramEnd"/>
-      <w:r>
-        <w:t xml:space="preserve"> merge origin/feature-add-new-logo</w:t>
-      </w:r>
+      <w:r>
+        <w:t>git merge origin/feature-add-new-logo</w:t>
+      </w:r>
+    </w:p>
+    <w:p>
+      <w:r>
+        <w:rPr>
+          <w:b/>
+        </w:rPr>
+        <w:t>in order to get updates from the same branch, you need to git pull origin branchName</w:t>
+      </w:r>
+      <w:r>
+        <w:t>. you migh also need to merge it with master.</w:t>
+      </w:r>
+      <w:bookmarkStart w:id="0" w:name="_GoBack"/>
+      <w:bookmarkEnd w:id="0"/>
+    </w:p>
+    <w:p>
+      <w:pPr>
+        <w:rPr>
+          <w:b/>
+        </w:rPr>
+      </w:pPr>
     </w:p>
     <w:p/>
     <w:p/>
@@ -444,20 +260,8 @@
     </w:p>
     <w:p>
       <w:r>
-        <w:t>`</w:t>
-      </w:r>
-      <w:proofErr w:type="spellStart"/>
-      <w:proofErr w:type="gramStart"/>
-      <w:r>
-        <w:t>git</w:t>
-      </w:r>
-      <w:proofErr w:type="spellEnd"/>
-      <w:proofErr w:type="gramEnd"/>
-      <w:r>
-        <w:t xml:space="preserve"> reset --hard origin/master`</w:t>
-      </w:r>
-      <w:bookmarkStart w:id="0" w:name="_GoBack"/>
-      <w:bookmarkEnd w:id="0"/>
+        <w:t>`git reset --hard origin/master`</w:t>
+      </w:r>
     </w:p>
     <w:sectPr>
       <w:pgSz w:w="12240" w:h="15840"/>

</xml_diff>

<commit_message>
trying to fix broken pushing to github
</commit_message>
<xml_diff>
--- a/supplement/Notes about github flow.docx
+++ b/supplement/Notes about github flow.docx
@@ -15,15 +15,7 @@
     </w:p>
     <w:p>
       <w:r>
-        <w:t xml:space="preserve">2. CHROME Have the project lead create a repo in their </w:t>
-      </w:r>
-      <w:proofErr w:type="spellStart"/>
-      <w:r>
-        <w:t>github</w:t>
-      </w:r>
-      <w:proofErr w:type="spellEnd"/>
-      <w:r>
-        <w:t>.</w:t>
+        <w:t>2. CHROME Have the project lead create a repo in their github.</w:t>
       </w:r>
     </w:p>
     <w:p>
@@ -33,44 +25,12 @@
     </w:p>
     <w:p>
       <w:r>
-        <w:t xml:space="preserve">4. Partners navigate to the lead's </w:t>
-      </w:r>
-      <w:proofErr w:type="spellStart"/>
-      <w:r>
-        <w:t>github</w:t>
-      </w:r>
-      <w:proofErr w:type="spellEnd"/>
-      <w:r>
-        <w:t xml:space="preserve"> and "fork" the repo.</w:t>
-      </w:r>
-    </w:p>
-    <w:p>
-      <w:r>
-        <w:t xml:space="preserve">5. Navigate to your own </w:t>
-      </w:r>
-      <w:proofErr w:type="spellStart"/>
-      <w:r>
-        <w:t>github</w:t>
-      </w:r>
-      <w:proofErr w:type="spellEnd"/>
-      <w:r>
-        <w:t xml:space="preserve">, you should see this fork in your </w:t>
-      </w:r>
-      <w:proofErr w:type="spellStart"/>
-      <w:r>
-        <w:t>github</w:t>
-      </w:r>
-      <w:proofErr w:type="spellEnd"/>
-      <w:r>
-        <w:t xml:space="preserve"> </w:t>
-      </w:r>
-      <w:proofErr w:type="spellStart"/>
-      <w:r>
-        <w:t>ui</w:t>
-      </w:r>
-      <w:proofErr w:type="spellEnd"/>
-      <w:r>
-        <w:t>.</w:t>
+        <w:t>4. Partners navigate to the lead's github and "fork" the repo.</w:t>
+      </w:r>
+    </w:p>
+    <w:p>
+      <w:r>
+        <w:t>5. Navigate to your own github, you should see this fork in your github ui.</w:t>
       </w:r>
     </w:p>
     <w:p>
@@ -85,28 +45,12 @@
     </w:p>
     <w:p>
       <w:r>
-        <w:t xml:space="preserve">8. Navigate to your forked version of the repository (your profile in </w:t>
-      </w:r>
-      <w:proofErr w:type="spellStart"/>
-      <w:r>
-        <w:t>github</w:t>
-      </w:r>
-      <w:proofErr w:type="spellEnd"/>
-      <w:r>
-        <w:t>), you should see a "Create Pull Request" button. Click this.</w:t>
-      </w:r>
-    </w:p>
-    <w:p>
-      <w:r>
-        <w:t>9. Ensure that the pull request is of your branch compared to the lead's master branch. (</w:t>
-      </w:r>
-      <w:proofErr w:type="gramStart"/>
-      <w:r>
-        <w:t>should</w:t>
-      </w:r>
-      <w:proofErr w:type="gramEnd"/>
-      <w:r>
-        <w:t xml:space="preserve"> happen automatically)</w:t>
+        <w:t>8. Navigate to your forked version of the repository (your profile in github), you should see a "Create Pull Request" button. Click this.</w:t>
+      </w:r>
+    </w:p>
+    <w:p>
+      <w:r>
+        <w:t>9. Ensure that the pull request is of your branch compared to the lead's master branch. (should happen automatically)</w:t>
       </w:r>
     </w:p>
     <w:p>
@@ -134,15 +78,7 @@
     </w:p>
     <w:p>
       <w:r>
-        <w:t xml:space="preserve">2. Have the project lead create a repo in their </w:t>
-      </w:r>
-      <w:proofErr w:type="spellStart"/>
-      <w:r>
-        <w:t>github</w:t>
-      </w:r>
-      <w:proofErr w:type="spellEnd"/>
-      <w:r>
-        <w:t>.</w:t>
+        <w:t>2. Have the project lead create a repo in their github.</w:t>
       </w:r>
     </w:p>
     <w:p>
@@ -152,15 +88,7 @@
     </w:p>
     <w:p>
       <w:r>
-        <w:t xml:space="preserve">4. Project lead navigates to "Collaborators" inside new repo and adds partners by </w:t>
-      </w:r>
-      <w:proofErr w:type="spellStart"/>
-      <w:r>
-        <w:t>github</w:t>
-      </w:r>
-      <w:proofErr w:type="spellEnd"/>
-      <w:r>
-        <w:t xml:space="preserve"> user name.</w:t>
+        <w:t>4. Project lead navigates to "Collaborators" inside new repo and adds partners by github user name.</w:t>
       </w:r>
     </w:p>
     <w:p>
@@ -175,31 +103,7 @@
     </w:p>
     <w:p>
       <w:r>
-        <w:t xml:space="preserve">7. Navigate to lead projects' </w:t>
-      </w:r>
-      <w:proofErr w:type="spellStart"/>
-      <w:r>
-        <w:t>github</w:t>
-      </w:r>
-      <w:proofErr w:type="spellEnd"/>
-      <w:r>
-        <w:t xml:space="preserve"> (your leads' </w:t>
-      </w:r>
-      <w:proofErr w:type="spellStart"/>
-      <w:r>
-        <w:t>github</w:t>
-      </w:r>
-      <w:proofErr w:type="spellEnd"/>
-      <w:r>
-        <w:t xml:space="preserve"> profile in </w:t>
-      </w:r>
-      <w:proofErr w:type="spellStart"/>
-      <w:r>
-        <w:t>github</w:t>
-      </w:r>
-      <w:proofErr w:type="spellEnd"/>
-      <w:r>
-        <w:t>) you should see a "Create Pull Request" button. Click this.</w:t>
+        <w:t>7. Navigate to lead projects' github (your leads' github profile in github) you should see a "Create Pull Request" button. Click this.</w:t>
       </w:r>
     </w:p>
     <w:p>
@@ -227,28 +131,12 @@
     </w:p>
     <w:p>
       <w:r>
-        <w:t xml:space="preserve"> - `</w:t>
-      </w:r>
-      <w:proofErr w:type="spellStart"/>
-      <w:r>
-        <w:t>git</w:t>
-      </w:r>
-      <w:proofErr w:type="spellEnd"/>
-      <w:r>
-        <w:t xml:space="preserve"> checkout master`</w:t>
-      </w:r>
-    </w:p>
-    <w:p>
-      <w:r>
-        <w:t xml:space="preserve"> - `</w:t>
-      </w:r>
-      <w:proofErr w:type="spellStart"/>
-      <w:r>
-        <w:t>git</w:t>
-      </w:r>
-      <w:proofErr w:type="spellEnd"/>
-      <w:r>
-        <w:t xml:space="preserve"> pull`</w:t>
+        <w:t xml:space="preserve"> - `git checkout master`</w:t>
+      </w:r>
+    </w:p>
+    <w:p>
+      <w:r>
+        <w:t xml:space="preserve"> - `git pull`</w:t>
       </w:r>
     </w:p>
     <w:p>
@@ -258,36 +146,12 @@
     </w:p>
     <w:p>
       <w:r>
-        <w:t xml:space="preserve"> - `</w:t>
-      </w:r>
-      <w:proofErr w:type="spellStart"/>
-      <w:r>
-        <w:t>git</w:t>
-      </w:r>
-      <w:proofErr w:type="spellEnd"/>
-      <w:r>
-        <w:t xml:space="preserve"> checkout -b &lt;</w:t>
-      </w:r>
-      <w:proofErr w:type="spellStart"/>
-      <w:r>
-        <w:t>branch_name</w:t>
-      </w:r>
-      <w:proofErr w:type="spellEnd"/>
-      <w:r>
-        <w:t>&gt;`</w:t>
-      </w:r>
-    </w:p>
-    <w:p>
-      <w:r>
-        <w:t xml:space="preserve"> - Example: `</w:t>
-      </w:r>
-      <w:proofErr w:type="spellStart"/>
-      <w:r>
-        <w:t>git</w:t>
-      </w:r>
-      <w:proofErr w:type="spellEnd"/>
-      <w:r>
-        <w:t xml:space="preserve"> checkout -b feature-add-firebase`</w:t>
+        <w:t xml:space="preserve"> - `git checkout -b &lt;branch_name&gt;`</w:t>
+      </w:r>
+    </w:p>
+    <w:p>
+      <w:r>
+        <w:t xml:space="preserve"> - Example: `git checkout -b feature-add-firebase`</w:t>
       </w:r>
     </w:p>
     <w:p>
@@ -302,46 +166,17 @@
     </w:p>
     <w:p>
       <w:r>
-        <w:t xml:space="preserve"> - `</w:t>
-      </w:r>
-      <w:proofErr w:type="spellStart"/>
-      <w:r>
-        <w:t>git</w:t>
-      </w:r>
-      <w:proofErr w:type="spellEnd"/>
-      <w:r>
-        <w:t xml:space="preserve"> </w:t>
-      </w:r>
-      <w:proofErr w:type="gramStart"/>
-      <w:r>
-        <w:t>add .`</w:t>
-      </w:r>
-      <w:proofErr w:type="gramEnd"/>
-    </w:p>
-    <w:p>
-      <w:r>
-        <w:t xml:space="preserve"> - `</w:t>
-      </w:r>
-      <w:proofErr w:type="spellStart"/>
-      <w:r>
-        <w:t>git</w:t>
-      </w:r>
-      <w:proofErr w:type="spellEnd"/>
-      <w:r>
-        <w:t xml:space="preserve"> commit -m "a message that makes sense"`</w:t>
-      </w:r>
-    </w:p>
-    <w:p>
-      <w:r>
-        <w:t xml:space="preserve"> - `</w:t>
-      </w:r>
-      <w:proofErr w:type="spellStart"/>
-      <w:r>
-        <w:t>git</w:t>
-      </w:r>
-      <w:proofErr w:type="spellEnd"/>
-      <w:r>
-        <w:t xml:space="preserve"> push origin feature-add-firebase`</w:t>
+        <w:t xml:space="preserve"> - `git add .`</w:t>
+      </w:r>
+    </w:p>
+    <w:p>
+      <w:r>
+        <w:t xml:space="preserve"> - `git commit -m "a message that makes sense"`</w:t>
+      </w:r>
+    </w:p>
+    <w:p>
+      <w:r>
+        <w:t xml:space="preserve"> - `git push origin feature-add-firebase`</w:t>
       </w:r>
     </w:p>
     <w:p/>
@@ -356,65 +191,46 @@
     </w:p>
     <w:p>
       <w:r>
-        <w:t>To go back to a branch, use `</w:t>
-      </w:r>
-      <w:proofErr w:type="spellStart"/>
-      <w:r>
-        <w:t>git</w:t>
-      </w:r>
-      <w:proofErr w:type="spellEnd"/>
-      <w:r>
-        <w:t xml:space="preserve"> checkout name-of-branch`</w:t>
-      </w:r>
-    </w:p>
-    <w:p>
-      <w:r>
-        <w:t>Use `</w:t>
-      </w:r>
-      <w:proofErr w:type="spellStart"/>
-      <w:r>
-        <w:t>git</w:t>
-      </w:r>
-      <w:proofErr w:type="spellEnd"/>
-      <w:r>
-        <w:t xml:space="preserve"> pull` to pull down all the changes from </w:t>
-      </w:r>
-      <w:proofErr w:type="spellStart"/>
-      <w:r>
-        <w:t>github</w:t>
-      </w:r>
-      <w:proofErr w:type="spellEnd"/>
-      <w:r>
-        <w:t xml:space="preserve"> onto your computer.</w:t>
-      </w:r>
-    </w:p>
-    <w:p>
-      <w:r>
-        <w:t>While on your branch, use `</w:t>
-      </w:r>
-      <w:proofErr w:type="spellStart"/>
-      <w:r>
-        <w:t>git</w:t>
-      </w:r>
-      <w:proofErr w:type="spellEnd"/>
-      <w:r>
-        <w:t xml:space="preserve"> merge master` to merge changes on the master branch (local) to your current branch (local).</w:t>
+        <w:t>To go back to a branch, use `git checkout name-of-branch`</w:t>
+      </w:r>
+    </w:p>
+    <w:p>
+      <w:r>
+        <w:t>Use `git pull` to pull down all the changes from github onto your computer.</w:t>
+      </w:r>
+    </w:p>
+    <w:p>
+      <w:r>
+        <w:t>While on your branch, use `git merge master` to merge changes on the master branch (local) to your current branch (local).</w:t>
       </w:r>
       <w:r>
         <w:t xml:space="preserve"> </w:t>
       </w:r>
     </w:p>
     <w:p>
-      <w:proofErr w:type="spellStart"/>
-      <w:proofErr w:type="gramStart"/>
-      <w:r>
-        <w:t>git</w:t>
-      </w:r>
-      <w:proofErr w:type="spellEnd"/>
-      <w:proofErr w:type="gramEnd"/>
-      <w:r>
-        <w:t xml:space="preserve"> merge origin/feature-add-new-logo</w:t>
-      </w:r>
+      <w:r>
+        <w:t>git merge origin/feature-add-new-logo</w:t>
+      </w:r>
+    </w:p>
+    <w:p>
+      <w:r>
+        <w:rPr>
+          <w:b/>
+        </w:rPr>
+        <w:t>in order to get updates from the same branch, you need to git pull origin branchName</w:t>
+      </w:r>
+      <w:r>
+        <w:t>. you migh also need to merge it with master.</w:t>
+      </w:r>
+      <w:bookmarkStart w:id="0" w:name="_GoBack"/>
+      <w:bookmarkEnd w:id="0"/>
+    </w:p>
+    <w:p>
+      <w:pPr>
+        <w:rPr>
+          <w:b/>
+        </w:rPr>
+      </w:pPr>
     </w:p>
     <w:p/>
     <w:p/>
@@ -444,20 +260,8 @@
     </w:p>
     <w:p>
       <w:r>
-        <w:t>`</w:t>
-      </w:r>
-      <w:proofErr w:type="spellStart"/>
-      <w:proofErr w:type="gramStart"/>
-      <w:r>
-        <w:t>git</w:t>
-      </w:r>
-      <w:proofErr w:type="spellEnd"/>
-      <w:proofErr w:type="gramEnd"/>
-      <w:r>
-        <w:t xml:space="preserve"> reset --hard origin/master`</w:t>
-      </w:r>
-      <w:bookmarkStart w:id="0" w:name="_GoBack"/>
-      <w:bookmarkEnd w:id="0"/>
+        <w:t>`git reset --hard origin/master`</w:t>
+      </w:r>
     </w:p>
     <w:sectPr>
       <w:pgSz w:w="12240" w:h="15840"/>

</xml_diff>